<commit_message>
(fase1:)Actualizacion duoc evaluacion individual, actualizacion doc presentacion,avance matriz EDT
</commit_message>
<xml_diff>
--- a/fase1/Documentacion Proyecto/Acta de constitución.docx
+++ b/fase1/Documentacion Proyecto/Acta de constitución.docx
@@ -2725,6 +2725,7 @@
               </w:rPr>
               <w:t xml:space="preserve">18 de </w:t>
             </w:r>
+            <w:proofErr w:type="gramStart"/>
             <w:r>
               <w:rPr>
                 <w:rFonts w:eastAsia="Times New Roman" w:cs="Arial"/>
@@ -2737,14 +2738,38 @@
                 <w:rFonts w:eastAsia="Times New Roman" w:cs="Arial"/>
                 <w:lang w:eastAsia="es-VE"/>
               </w:rPr>
-              <w:t xml:space="preserve">gosto 2025 – </w:t>
-            </w:r>
-            <w:r>
-              <w:rPr>
-                <w:rFonts w:eastAsia="Times New Roman" w:cs="Arial"/>
-                <w:lang w:eastAsia="es-VE"/>
-              </w:rPr>
-              <w:t>18 de Diciembre 2025</w:t>
+              <w:t>gosto</w:t>
+            </w:r>
+            <w:proofErr w:type="gramEnd"/>
+            <w:r>
+              <w:rPr>
+                <w:rFonts w:eastAsia="Times New Roman" w:cs="Arial"/>
+                <w:lang w:eastAsia="es-VE"/>
+              </w:rPr>
+              <w:t xml:space="preserve"> 2025 – </w:t>
+            </w:r>
+            <w:r>
+              <w:rPr>
+                <w:rFonts w:eastAsia="Times New Roman" w:cs="Arial"/>
+                <w:lang w:eastAsia="es-VE"/>
+              </w:rPr>
+              <w:t xml:space="preserve">18 de </w:t>
+            </w:r>
+            <w:proofErr w:type="gramStart"/>
+            <w:r>
+              <w:rPr>
+                <w:rFonts w:eastAsia="Times New Roman" w:cs="Arial"/>
+                <w:lang w:eastAsia="es-VE"/>
+              </w:rPr>
+              <w:t>Diciembre</w:t>
+            </w:r>
+            <w:proofErr w:type="gramEnd"/>
+            <w:r>
+              <w:rPr>
+                <w:rFonts w:eastAsia="Times New Roman" w:cs="Arial"/>
+                <w:lang w:eastAsia="es-VE"/>
+              </w:rPr>
+              <w:t xml:space="preserve"> 2025</w:t>
             </w:r>
           </w:p>
         </w:tc>
@@ -4516,120 +4541,44 @@
             </w:pPr>
             <w:r>
               <w:rPr>
-                <w:rFonts w:eastAsia="Times New Roman" w:cs="Arial"/>
-                <w:lang w:eastAsia="es-VE"/>
-              </w:rPr>
-              <w:t xml:space="preserve">Recursos Humanos (análisis, diseño, desarrollo y pruebas): $3.500.000 </w:t>
-            </w:r>
-          </w:p>
-          <w:p>
-            <w:pPr>
-              <w:jc w:val="both"/>
-              <w:rPr>
-                <w:rFonts w:eastAsia="Times New Roman" w:cs="Arial"/>
-                <w:lang w:eastAsia="es-VE"/>
-              </w:rPr>
-            </w:pPr>
-          </w:p>
-          <w:p>
-            <w:pPr>
-              <w:jc w:val="both"/>
-              <w:rPr>
-                <w:rFonts w:eastAsia="Times New Roman" w:cs="Arial"/>
-                <w:lang w:eastAsia="es-VE"/>
-              </w:rPr>
-            </w:pPr>
-            <w:r>
-              <w:rPr>
-                <w:rFonts w:eastAsia="Times New Roman" w:cs="Arial"/>
-                <w:lang w:eastAsia="es-VE"/>
-              </w:rPr>
-              <w:t xml:space="preserve">Herramientas y software (hosting, dominio, librerías, prototipado, integraciones): $800.000 </w:t>
-            </w:r>
-          </w:p>
-          <w:p>
-            <w:pPr>
-              <w:jc w:val="both"/>
-              <w:rPr>
-                <w:rFonts w:eastAsia="Times New Roman" w:cs="Arial"/>
-                <w:lang w:eastAsia="es-VE"/>
-              </w:rPr>
-            </w:pPr>
-          </w:p>
-          <w:p>
-            <w:pPr>
-              <w:jc w:val="both"/>
-              <w:rPr>
-                <w:rFonts w:eastAsia="Times New Roman" w:cs="Arial"/>
-                <w:lang w:eastAsia="es-VE"/>
-              </w:rPr>
-            </w:pPr>
-            <w:r>
-              <w:rPr>
-                <w:rFonts w:eastAsia="Times New Roman" w:cs="Arial"/>
-                <w:lang w:eastAsia="es-VE"/>
-              </w:rPr>
-              <w:t xml:space="preserve">Pruebas, documentación y capacitación de usuarios: $400.000 </w:t>
-            </w:r>
-          </w:p>
-          <w:p>
-            <w:pPr>
-              <w:jc w:val="both"/>
-              <w:rPr>
-                <w:rFonts w:eastAsia="Times New Roman" w:cs="Arial"/>
-                <w:lang w:eastAsia="es-VE"/>
-              </w:rPr>
-            </w:pPr>
-          </w:p>
-          <w:p>
-            <w:pPr>
-              <w:jc w:val="both"/>
-              <w:rPr>
-                <w:rFonts w:eastAsia="Times New Roman" w:cs="Arial"/>
-                <w:lang w:eastAsia="es-VE"/>
-              </w:rPr>
-            </w:pPr>
-            <w:r>
-              <w:rPr>
-                <w:rFonts w:eastAsia="Times New Roman" w:cs="Arial"/>
-                <w:lang w:eastAsia="es-VE"/>
-              </w:rPr>
-              <w:t xml:space="preserve">Contingencias y ajustes imprevistos: $300.000 </w:t>
-            </w:r>
-          </w:p>
-          <w:p>
-            <w:pPr>
-              <w:jc w:val="both"/>
-              <w:rPr>
-                <w:rFonts w:eastAsia="Times New Roman" w:cs="Arial"/>
-                <w:lang w:eastAsia="es-VE"/>
-              </w:rPr>
-            </w:pPr>
-          </w:p>
-          <w:p>
-            <w:pPr>
-              <w:jc w:val="both"/>
-              <w:rPr>
-                <w:rFonts w:eastAsia="Times New Roman" w:cs="Arial"/>
-                <w:lang w:eastAsia="es-VE"/>
-              </w:rPr>
-            </w:pPr>
-            <w:r>
-              <w:rPr>
-                <w:rFonts w:eastAsia="Times New Roman" w:cs="Arial"/>
-                <w:lang w:eastAsia="es-VE"/>
-              </w:rPr>
-              <w:t xml:space="preserve">Total Estimado: $5.000.000 </w:t>
-            </w:r>
-          </w:p>
-          <w:p>
-            <w:pPr>
-              <w:jc w:val="both"/>
-              <w:rPr>
-                <w:rFonts w:eastAsia="Times New Roman" w:cs="Arial"/>
-                <w:lang w:eastAsia="es-VE"/>
-              </w:rPr>
-            </w:pPr>
+                <w:noProof/>
+              </w:rPr>
+              <w:drawing>
+                <wp:inline distT="0" distB="0" distL="0" distR="0" wp14:anchorId="7B648C4C" wp14:editId="080CA461">
+                  <wp:extent cx="5086350" cy="2181676"/>
+                  <wp:effectExtent l="0" t="0" r="0" b="9525"/>
+                  <wp:docPr id="1368696187" name="Imagen 1"/>
+                  <wp:cNvGraphicFramePr>
+                    <a:graphicFrameLocks xmlns:a="http://schemas.openxmlformats.org/drawingml/2006/main" noChangeAspect="1"/>
+                  </wp:cNvGraphicFramePr>
+                  <a:graphic xmlns:a="http://schemas.openxmlformats.org/drawingml/2006/main">
+                    <a:graphicData uri="http://schemas.openxmlformats.org/drawingml/2006/picture">
+                      <pic:pic xmlns:pic="http://schemas.openxmlformats.org/drawingml/2006/picture">
+                        <pic:nvPicPr>
+                          <pic:cNvPr id="1368696187" name=""/>
+                          <pic:cNvPicPr/>
+                        </pic:nvPicPr>
+                        <pic:blipFill>
+                          <a:blip r:embed="rId9"/>
+                          <a:stretch>
+                            <a:fillRect/>
+                          </a:stretch>
+                        </pic:blipFill>
+                        <pic:spPr>
+                          <a:xfrm>
+                            <a:off x="0" y="0"/>
+                            <a:ext cx="5108734" cy="2191277"/>
+                          </a:xfrm>
+                          <a:prstGeom prst="rect">
+                            <a:avLst/>
+                          </a:prstGeom>
+                        </pic:spPr>
+                      </pic:pic>
+                    </a:graphicData>
+                  </a:graphic>
+                </wp:inline>
+              </w:drawing>
+            </w:r>
           </w:p>
           <w:p>
             <w:pPr>
@@ -5644,53 +5593,23 @@
                 <w:szCs w:val="24"/>
                 <w:lang w:val="es-CL"/>
               </w:rPr>
-              <w:t>Entrega de hitos principales (Acta, ERS, Mockups, Módulos, Pruebas, Proyecto final) en las fechas comprometidas (agosto–noviembre 2025).</w:t>
-            </w:r>
-          </w:p>
-        </w:tc>
-      </w:tr>
-      <w:tr>
-        <w:tc>
-          <w:tcPr>
-            <w:tcW w:w="5807" w:type="dxa"/>
-          </w:tcPr>
-          <w:p>
-            <w:pPr>
-              <w:pStyle w:val="Sinespaciado"/>
-              <w:rPr>
-                <w:rFonts w:asciiTheme="minorHAnsi" w:hAnsiTheme="minorHAnsi" w:cs="Arial"/>
-                <w:szCs w:val="24"/>
-              </w:rPr>
-            </w:pPr>
+              <w:t>Entrega de hitos principales (Acta, ERS, Mockups, Módulos, Pruebas, Proyecto final) en las fechas comprometidas (agosto–</w:t>
+            </w:r>
             <w:r>
               <w:rPr>
                 <w:rFonts w:asciiTheme="minorHAnsi" w:hAnsiTheme="minorHAnsi" w:cs="Arial"/>
                 <w:szCs w:val="24"/>
                 <w:lang w:val="es-CL"/>
               </w:rPr>
-              <w:t>Mantener un flujo de trabajo ordenado y con entregables parciales.</w:t>
-            </w:r>
-          </w:p>
-        </w:tc>
-        <w:tc>
-          <w:tcPr>
-            <w:tcW w:w="4258" w:type="dxa"/>
-          </w:tcPr>
-          <w:p>
-            <w:pPr>
-              <w:pStyle w:val="Sinespaciado"/>
-              <w:rPr>
-                <w:rFonts w:asciiTheme="minorHAnsi" w:hAnsiTheme="minorHAnsi" w:cs="Arial"/>
-                <w:szCs w:val="24"/>
-              </w:rPr>
-            </w:pPr>
+              <w:t>diciembre</w:t>
+            </w:r>
             <w:r>
               <w:rPr>
                 <w:rFonts w:asciiTheme="minorHAnsi" w:hAnsiTheme="minorHAnsi" w:cs="Arial"/>
                 <w:szCs w:val="24"/>
                 <w:lang w:val="es-CL"/>
               </w:rPr>
-              <w:t>Avances semanales documentados y aprobados en las reuniones de sprint.</w:t>
+              <w:t xml:space="preserve"> 2025).</w:t>
             </w:r>
           </w:p>
         </w:tc>
@@ -5708,77 +5627,27 @@
                 <w:szCs w:val="24"/>
               </w:rPr>
             </w:pPr>
-          </w:p>
-        </w:tc>
-        <w:tc>
-          <w:tcPr>
-            <w:tcW w:w="4258" w:type="dxa"/>
-          </w:tcPr>
-          <w:p>
-            <w:pPr>
-              <w:pStyle w:val="Sinespaciado"/>
-              <w:rPr>
-                <w:rFonts w:asciiTheme="minorHAnsi" w:hAnsiTheme="minorHAnsi" w:cs="Arial"/>
-                <w:szCs w:val="24"/>
-              </w:rPr>
-            </w:pPr>
-          </w:p>
-        </w:tc>
-      </w:tr>
-      <w:tr>
-        <w:tc>
-          <w:tcPr>
-            <w:tcW w:w="5807" w:type="dxa"/>
-          </w:tcPr>
-          <w:p>
-            <w:pPr>
-              <w:pStyle w:val="Sinespaciado"/>
-              <w:rPr>
-                <w:rFonts w:asciiTheme="minorHAnsi" w:hAnsiTheme="minorHAnsi" w:cs="Arial"/>
-                <w:b/>
-                <w:bCs/>
-                <w:szCs w:val="24"/>
-              </w:rPr>
-            </w:pPr>
-            <w:r>
-              <w:rPr>
-                <w:rFonts w:asciiTheme="minorHAnsi" w:hAnsiTheme="minorHAnsi" w:cs="Arial"/>
-                <w:b/>
-                <w:bCs/>
-                <w:szCs w:val="24"/>
-              </w:rPr>
-              <w:t>Tiempos de Desarrollo</w:t>
-            </w:r>
-          </w:p>
-        </w:tc>
-        <w:tc>
-          <w:tcPr>
-            <w:tcW w:w="4258" w:type="dxa"/>
-          </w:tcPr>
-          <w:p>
-            <w:pPr>
-              <w:pStyle w:val="Sinespaciado"/>
-              <w:rPr>
-                <w:rFonts w:asciiTheme="minorHAnsi" w:hAnsiTheme="minorHAnsi" w:cs="Arial"/>
-                <w:szCs w:val="24"/>
-              </w:rPr>
-            </w:pPr>
-          </w:p>
-        </w:tc>
-      </w:tr>
-      <w:tr>
-        <w:tc>
-          <w:tcPr>
-            <w:tcW w:w="5807" w:type="dxa"/>
-          </w:tcPr>
-          <w:p>
-            <w:pPr>
-              <w:pStyle w:val="Sinespaciado"/>
+            <w:r>
               <w:rPr>
                 <w:rFonts w:asciiTheme="minorHAnsi" w:hAnsiTheme="minorHAnsi" w:cs="Arial"/>
                 <w:szCs w:val="24"/>
                 <w:lang w:val="es-CL"/>
               </w:rPr>
+              <w:t>Mantener un flujo de trabajo ordenado y con entregables parciales.</w:t>
+            </w:r>
+          </w:p>
+        </w:tc>
+        <w:tc>
+          <w:tcPr>
+            <w:tcW w:w="4258" w:type="dxa"/>
+          </w:tcPr>
+          <w:p>
+            <w:pPr>
+              <w:pStyle w:val="Sinespaciado"/>
+              <w:rPr>
+                <w:rFonts w:asciiTheme="minorHAnsi" w:hAnsiTheme="minorHAnsi" w:cs="Arial"/>
+                <w:szCs w:val="24"/>
+              </w:rPr>
             </w:pPr>
             <w:r>
               <w:rPr>
@@ -5786,9 +5655,87 @@
                 <w:szCs w:val="24"/>
                 <w:lang w:val="es-CL"/>
               </w:rPr>
-              <w:t>Desarrollar los módulos principales en un periodo de 5 semanas.</w:t>
-            </w:r>
-          </w:p>
+              <w:t>Avances semanales documentados y aprobados en las reuniones de sprint.</w:t>
+            </w:r>
+          </w:p>
+        </w:tc>
+      </w:tr>
+      <w:tr>
+        <w:tc>
+          <w:tcPr>
+            <w:tcW w:w="5807" w:type="dxa"/>
+          </w:tcPr>
+          <w:p>
+            <w:pPr>
+              <w:pStyle w:val="Sinespaciado"/>
+              <w:rPr>
+                <w:rFonts w:asciiTheme="minorHAnsi" w:hAnsiTheme="minorHAnsi" w:cs="Arial"/>
+                <w:szCs w:val="24"/>
+              </w:rPr>
+            </w:pPr>
+          </w:p>
+        </w:tc>
+        <w:tc>
+          <w:tcPr>
+            <w:tcW w:w="4258" w:type="dxa"/>
+          </w:tcPr>
+          <w:p>
+            <w:pPr>
+              <w:pStyle w:val="Sinespaciado"/>
+              <w:rPr>
+                <w:rFonts w:asciiTheme="minorHAnsi" w:hAnsiTheme="minorHAnsi" w:cs="Arial"/>
+                <w:szCs w:val="24"/>
+              </w:rPr>
+            </w:pPr>
+          </w:p>
+        </w:tc>
+      </w:tr>
+      <w:tr>
+        <w:tc>
+          <w:tcPr>
+            <w:tcW w:w="5807" w:type="dxa"/>
+          </w:tcPr>
+          <w:p>
+            <w:pPr>
+              <w:pStyle w:val="Sinespaciado"/>
+              <w:rPr>
+                <w:rFonts w:asciiTheme="minorHAnsi" w:hAnsiTheme="minorHAnsi" w:cs="Arial"/>
+                <w:b/>
+                <w:bCs/>
+                <w:szCs w:val="24"/>
+              </w:rPr>
+            </w:pPr>
+            <w:r>
+              <w:rPr>
+                <w:rFonts w:asciiTheme="minorHAnsi" w:hAnsiTheme="minorHAnsi" w:cs="Arial"/>
+                <w:b/>
+                <w:bCs/>
+                <w:szCs w:val="24"/>
+              </w:rPr>
+              <w:t>Tiempos de Desarrollo</w:t>
+            </w:r>
+          </w:p>
+        </w:tc>
+        <w:tc>
+          <w:tcPr>
+            <w:tcW w:w="4258" w:type="dxa"/>
+          </w:tcPr>
+          <w:p>
+            <w:pPr>
+              <w:pStyle w:val="Sinespaciado"/>
+              <w:rPr>
+                <w:rFonts w:asciiTheme="minorHAnsi" w:hAnsiTheme="minorHAnsi" w:cs="Arial"/>
+                <w:szCs w:val="24"/>
+              </w:rPr>
+            </w:pPr>
+          </w:p>
+        </w:tc>
+      </w:tr>
+      <w:tr>
+        <w:tc>
+          <w:tcPr>
+            <w:tcW w:w="5807" w:type="dxa"/>
+          </w:tcPr>
           <w:p>
             <w:pPr>
               <w:pStyle w:val="Sinespaciado"/>
@@ -5804,48 +5751,34 @@
                 <w:szCs w:val="24"/>
                 <w:lang w:val="es-CL"/>
               </w:rPr>
-              <w:t>Completar pruebas y ajustes dentro del plazo establecido.</w:t>
+              <w:t>Desarrollar los módulos principales en un periodo de 5 semanas.</w:t>
             </w:r>
           </w:p>
           <w:p>
             <w:pPr>
               <w:pStyle w:val="Sinespaciado"/>
-              <w:rPr>
-                <w:rFonts w:asciiTheme="minorHAnsi" w:hAnsiTheme="minorHAnsi" w:cs="Arial"/>
-                <w:szCs w:val="24"/>
-              </w:rPr>
-            </w:pPr>
-            <w:r>
               <w:rPr>
                 <w:rFonts w:asciiTheme="minorHAnsi" w:hAnsiTheme="minorHAnsi" w:cs="Arial"/>
                 <w:szCs w:val="24"/>
                 <w:lang w:val="es-CL"/>
               </w:rPr>
-              <w:t>Entregar la versión final del proyecto en la fecha definida.</w:t>
-            </w:r>
-          </w:p>
-          <w:p>
-            <w:pPr>
-              <w:pStyle w:val="Sinespaciado"/>
-              <w:rPr>
-                <w:rFonts w:asciiTheme="minorHAnsi" w:hAnsiTheme="minorHAnsi" w:cs="Arial"/>
-                <w:szCs w:val="24"/>
-              </w:rPr>
-            </w:pPr>
-          </w:p>
-        </w:tc>
-        <w:tc>
-          <w:tcPr>
-            <w:tcW w:w="4258" w:type="dxa"/>
-          </w:tcPr>
-          <w:p>
-            <w:pPr>
-              <w:pStyle w:val="Sinespaciado"/>
+            </w:pPr>
+            <w:r>
               <w:rPr>
                 <w:rFonts w:asciiTheme="minorHAnsi" w:hAnsiTheme="minorHAnsi" w:cs="Arial"/>
                 <w:szCs w:val="24"/>
                 <w:lang w:val="es-CL"/>
               </w:rPr>
+              <w:t>Completar pruebas y ajustes dentro del plazo establecido.</w:t>
+            </w:r>
+          </w:p>
+          <w:p>
+            <w:pPr>
+              <w:pStyle w:val="Sinespaciado"/>
+              <w:rPr>
+                <w:rFonts w:asciiTheme="minorHAnsi" w:hAnsiTheme="minorHAnsi" w:cs="Arial"/>
+                <w:szCs w:val="24"/>
+              </w:rPr>
             </w:pPr>
             <w:r>
               <w:rPr>
@@ -5853,9 +5786,23 @@
                 <w:szCs w:val="24"/>
                 <w:lang w:val="es-CL"/>
               </w:rPr>
-              <w:t>Finalizar la implementación de autenticación, mantenedores y reportes a más tardar el 22 de septiembre 2025</w:t>
-            </w:r>
-          </w:p>
+              <w:t>Entregar la versión final del proyecto en la fecha definida.</w:t>
+            </w:r>
+          </w:p>
+          <w:p>
+            <w:pPr>
+              <w:pStyle w:val="Sinespaciado"/>
+              <w:rPr>
+                <w:rFonts w:asciiTheme="minorHAnsi" w:hAnsiTheme="minorHAnsi" w:cs="Arial"/>
+                <w:szCs w:val="24"/>
+              </w:rPr>
+            </w:pPr>
+          </w:p>
+        </w:tc>
+        <w:tc>
+          <w:tcPr>
+            <w:tcW w:w="4258" w:type="dxa"/>
+          </w:tcPr>
           <w:p>
             <w:pPr>
               <w:pStyle w:val="Sinespaciado"/>
@@ -5871,42 +5818,76 @@
                 <w:szCs w:val="24"/>
                 <w:lang w:val="es-CL"/>
               </w:rPr>
-              <w:t>Pruebas de integración y ajustes completados antes del 7 de noviembre 2025.</w:t>
+              <w:t>Finalizar la implementación de autenticación, mantenedores y reportes a más tardar el 22 de septiembre 2025</w:t>
             </w:r>
           </w:p>
           <w:p>
             <w:pPr>
               <w:pStyle w:val="Sinespaciado"/>
-              <w:rPr>
-                <w:rFonts w:asciiTheme="minorHAnsi" w:hAnsiTheme="minorHAnsi" w:cs="Arial"/>
-                <w:szCs w:val="24"/>
-              </w:rPr>
-            </w:pPr>
-            <w:r>
               <w:rPr>
                 <w:rFonts w:asciiTheme="minorHAnsi" w:hAnsiTheme="minorHAnsi" w:cs="Arial"/>
                 <w:szCs w:val="24"/>
                 <w:lang w:val="es-CL"/>
               </w:rPr>
-              <w:t xml:space="preserve">Presentación y entrega final del sistema </w:t>
-            </w:r>
-            <w:proofErr w:type="spellStart"/>
+            </w:pPr>
             <w:r>
               <w:rPr>
                 <w:rFonts w:asciiTheme="minorHAnsi" w:hAnsiTheme="minorHAnsi" w:cs="Arial"/>
                 <w:szCs w:val="24"/>
                 <w:lang w:val="es-CL"/>
               </w:rPr>
-              <w:t>SmartFlow</w:t>
-            </w:r>
-            <w:proofErr w:type="spellEnd"/>
+              <w:t>Pruebas de integración y ajustes completados antes del 7 de noviembre 2025.</w:t>
+            </w:r>
+          </w:p>
+          <w:p>
+            <w:pPr>
+              <w:pStyle w:val="Sinespaciado"/>
+              <w:rPr>
+                <w:rFonts w:asciiTheme="minorHAnsi" w:hAnsiTheme="minorHAnsi" w:cs="Arial"/>
+                <w:szCs w:val="24"/>
+              </w:rPr>
+            </w:pPr>
             <w:r>
               <w:rPr>
                 <w:rFonts w:asciiTheme="minorHAnsi" w:hAnsiTheme="minorHAnsi" w:cs="Arial"/>
                 <w:szCs w:val="24"/>
                 <w:lang w:val="es-CL"/>
               </w:rPr>
-              <w:t xml:space="preserve"> el 17 de noviembre 2025.</w:t>
+              <w:t xml:space="preserve">Presentación y entrega final del sistema </w:t>
+            </w:r>
+            <w:proofErr w:type="spellStart"/>
+            <w:r>
+              <w:rPr>
+                <w:rFonts w:asciiTheme="minorHAnsi" w:hAnsiTheme="minorHAnsi" w:cs="Arial"/>
+                <w:szCs w:val="24"/>
+                <w:lang w:val="es-CL"/>
+              </w:rPr>
+              <w:t>SmartFlow</w:t>
+            </w:r>
+            <w:proofErr w:type="spellEnd"/>
+            <w:r>
+              <w:rPr>
+                <w:rFonts w:asciiTheme="minorHAnsi" w:hAnsiTheme="minorHAnsi" w:cs="Arial"/>
+                <w:szCs w:val="24"/>
+                <w:lang w:val="es-CL"/>
+              </w:rPr>
+              <w:t xml:space="preserve"> el 17 de </w:t>
+            </w:r>
+            <w:r>
+              <w:rPr>
+                <w:rFonts w:asciiTheme="minorHAnsi" w:hAnsiTheme="minorHAnsi" w:cs="Arial"/>
+                <w:szCs w:val="24"/>
+                <w:lang w:val="es-CL"/>
+              </w:rPr>
+              <w:t>diciembre</w:t>
+            </w:r>
+            <w:r>
+              <w:rPr>
+                <w:rFonts w:asciiTheme="minorHAnsi" w:hAnsiTheme="minorHAnsi" w:cs="Arial"/>
+                <w:szCs w:val="24"/>
+                <w:lang w:val="es-CL"/>
+              </w:rPr>
+              <w:t xml:space="preserve"> 2025.</w:t>
             </w:r>
           </w:p>
         </w:tc>
@@ -6048,7 +6029,21 @@
                 <w:rFonts w:asciiTheme="minorHAnsi" w:hAnsiTheme="minorHAnsi" w:cs="Arial"/>
                 <w:szCs w:val="24"/>
               </w:rPr>
-              <w:t xml:space="preserve">Mantener el proyecto dentro del presupuesto estimado de $5.000.000 </w:t>
+              <w:t>Mantener el proyecto dentro del presupuesto estimado de $</w:t>
+            </w:r>
+            <w:r>
+              <w:rPr>
+                <w:rFonts w:asciiTheme="minorHAnsi" w:hAnsiTheme="minorHAnsi" w:cs="Arial"/>
+                <w:szCs w:val="24"/>
+              </w:rPr>
+              <w:t>5</w:t>
+            </w:r>
+            <w:r>
+              <w:rPr>
+                <w:rFonts w:asciiTheme="minorHAnsi" w:hAnsiTheme="minorHAnsi" w:cs="Arial"/>
+                <w:szCs w:val="24"/>
+              </w:rPr>
+              <w:t xml:space="preserve">5.000.000 </w:t>
             </w:r>
           </w:p>
           <w:p>
@@ -6522,19 +6517,39 @@
           </w:tcPr>
           <w:p>
             <w:r>
-              <w:t>El desarrollo debe realizarse dentro del semestre académico (agosto–noviembre 2025).</w:t>
+              <w:t>El desarrollo debe realizarse dentro del semestre académico (agosto–</w:t>
+            </w:r>
+            <w:r>
+              <w:t>diciembre</w:t>
+            </w:r>
+            <w:r>
+              <w:t xml:space="preserve"> 2025).</w:t>
             </w:r>
           </w:p>
           <w:p/>
           <w:p>
             <w:r>
-              <w:t xml:space="preserve">El presupuesto máximo estimado es de $5.000.000 </w:t>
+              <w:t>El presupuesto máximo estimado es de $5</w:t>
+            </w:r>
+            <w:r>
+              <w:t>5</w:t>
+            </w:r>
+            <w:r>
+              <w:t xml:space="preserve">.000.000 </w:t>
             </w:r>
           </w:p>
           <w:p/>
           <w:p>
             <w:r>
-              <w:t>El sistema se implementará como aplicación web, no como app móvil o de escritorio independiente.</w:t>
+              <w:t xml:space="preserve">El sistema se implementará como aplicación web, no como </w:t>
+            </w:r>
+            <w:proofErr w:type="gramStart"/>
+            <w:r>
+              <w:t>app</w:t>
+            </w:r>
+            <w:proofErr w:type="gramEnd"/>
+            <w:r>
+              <w:t xml:space="preserve"> móvil o de escritorio independiente.</w:t>
             </w:r>
           </w:p>
           <w:p/>
@@ -6548,7 +6563,23 @@
             </w:r>
             <w:proofErr w:type="spellEnd"/>
             <w:r>
-              <w:t xml:space="preserve"> compatibles con la arquitectura en capas  .NET, Angular, SQL Server</w:t>
+              <w:t xml:space="preserve"> compatibles con la arquitectura en </w:t>
+            </w:r>
+            <w:proofErr w:type="gramStart"/>
+            <w:r>
+              <w:t>capas  .NET</w:t>
+            </w:r>
+            <w:proofErr w:type="gramEnd"/>
+            <w:r>
+              <w:t xml:space="preserve">, </w:t>
+            </w:r>
+            <w:proofErr w:type="spellStart"/>
+            <w:r>
+              <w:t>Razor</w:t>
+            </w:r>
+            <w:proofErr w:type="spellEnd"/>
+            <w:r>
+              <w:t>, SQL Server</w:t>
             </w:r>
           </w:p>
           <w:p/>
@@ -6773,7 +6804,18 @@
             </w:r>
             <w:proofErr w:type="spellEnd"/>
             <w:r>
-              <w:t>: Angular con soporte para diseño responsivo.</w:t>
+              <w:t xml:space="preserve">: </w:t>
+            </w:r>
+            <w:proofErr w:type="spellStart"/>
+            <w:r>
+              <w:t>Razor</w:t>
+            </w:r>
+            <w:proofErr w:type="spellEnd"/>
+            <w:r>
+              <w:t xml:space="preserve"> </w:t>
+            </w:r>
+            <w:r>
+              <w:t>con soporte para diseño responsivo.</w:t>
             </w:r>
           </w:p>
           <w:p/>
@@ -6903,13 +6945,7 @@
           <w:p/>
           <w:p>
             <w:r>
-              <w:t>Requiere un servidor con características mínimas: 8 GB RAM, procesador de 4 núcleos, 50</w:t>
-            </w:r>
-            <w:r>
-              <w:t>0</w:t>
-            </w:r>
-            <w:r>
-              <w:t xml:space="preserve"> GB de almacenamiento y sistema operativo compatible con Windows Server o Linux.</w:t>
+              <w:t>Requiere un servidor con características mínimas: 8 GB RAM, procesador de 4 núcleos, 500 GB de almacenamiento y sistema operativo compatible con Windows Server o Linux.</w:t>
             </w:r>
           </w:p>
           <w:p/>
@@ -7002,12 +7038,19 @@
           <w:p>
             <w:proofErr w:type="spellStart"/>
             <w:r>
-              <w:lastRenderedPageBreak/>
               <w:t>Frontend</w:t>
             </w:r>
             <w:proofErr w:type="spellEnd"/>
             <w:r>
-              <w:t xml:space="preserve">: Angular con soporte para HTML5, CSS3, </w:t>
+              <w:t xml:space="preserve">: </w:t>
+            </w:r>
+            <w:proofErr w:type="spellStart"/>
+            <w:r>
+              <w:t>Razor</w:t>
+            </w:r>
+            <w:proofErr w:type="spellEnd"/>
+            <w:r>
+              <w:t xml:space="preserve">, CSS3, </w:t>
             </w:r>
             <w:proofErr w:type="spellStart"/>
             <w:r>
@@ -7099,13 +7142,7 @@
           <w:p/>
           <w:p>
             <w:r>
-              <w:t xml:space="preserve">Reportes con filtros dinámicos, </w:t>
-            </w:r>
-            <w:r>
-              <w:t>descargables</w:t>
-            </w:r>
-            <w:r>
-              <w:t xml:space="preserve"> a PDF/XLS.</w:t>
+              <w:t>Reportes con filtros dinámicos, descargables a PDF/XLS.</w:t>
             </w:r>
           </w:p>
           <w:p/>
@@ -7176,10 +7213,15 @@
           </w:tcPr>
           <w:p>
             <w:r>
-              <w:t>El acta debe ser revisada y aprobada por el Cliente Duoc UC, el Patrocinador Principal Banco Santander y los Patrocinadores secundarios  Víctor Godoy</w:t>
-            </w:r>
-            <w:r>
-              <w:t>.</w:t>
+              <w:t xml:space="preserve">El acta debe ser revisada y aprobada por el Cliente Duoc UC, el Patrocinador Principal Banco Santander y los Patrocinadores </w:t>
+            </w:r>
+            <w:proofErr w:type="gramStart"/>
+            <w:r>
+              <w:t>secundarios  Víctor</w:t>
+            </w:r>
+            <w:proofErr w:type="gramEnd"/>
+            <w:r>
+              <w:t xml:space="preserve"> Godoy.</w:t>
             </w:r>
           </w:p>
           <w:p/>
@@ -7223,7 +7265,13 @@
           <w:p/>
           <w:p>
             <w:r>
-              <w:t>Entrega final dentro del plazo académico (noviembre 2025).</w:t>
+              <w:t>Entrega final dentro del plazo académico (</w:t>
+            </w:r>
+            <w:r>
+              <w:t>diciembre</w:t>
+            </w:r>
+            <w:r>
+              <w:t xml:space="preserve"> 2025).</w:t>
             </w:r>
           </w:p>
           <w:p/>
@@ -7647,7 +7695,7 @@
     </w:tbl>
     <w:p/>
     <w:sectPr>
-      <w:headerReference w:type="default" r:id="rId9"/>
+      <w:headerReference w:type="default" r:id="rId10"/>
       <w:pgSz w:w="12240" w:h="15840"/>
       <w:pgMar w:top="1734" w:right="1080" w:bottom="1440" w:left="1080" w:header="708" w:footer="708" w:gutter="0"/>
       <w:pgNumType w:start="0"/>
@@ -8790,6 +8838,7 @@
   <w:style w:type="character" w:default="1" w:styleId="Fuentedeprrafopredeter">
     <w:name w:val="Default Paragraph Font"/>
     <w:uiPriority w:val="1"/>
+    <w:semiHidden/>
     <w:unhideWhenUsed/>
   </w:style>
   <w:style w:type="table" w:default="1" w:styleId="Tablanormal">

</xml_diff>